<commit_message>
Fixed Exercise 6 a) and b).
</commit_message>
<xml_diff>
--- a/https/docs/SegInf_Trab2_53D_G07.docx
+++ b/https/docs/SegInf_Trab2_53D_G07.docx
@@ -18,10 +18,7 @@
         <w:t xml:space="preserve"> </w:t>
       </w:r>
       <w:r>
-        <w:t>A</w:t>
-      </w:r>
-      <w:r>
-        <w:t xml:space="preserve"> propriedade </w:t>
+        <w:t xml:space="preserve">A propriedade </w:t>
       </w:r>
       <w:proofErr w:type="spellStart"/>
       <w:r>
@@ -298,10 +295,7 @@
       </w:r>
       <w:proofErr w:type="spellEnd"/>
       <w:r>
-        <w:t xml:space="preserve"> </w:t>
-      </w:r>
-      <w:r>
-        <w:t>B e transmite-a no sentido oposto. Como</w:t>
+        <w:t xml:space="preserve"> B e transmite-a no sentido oposto. Como</w:t>
       </w:r>
       <w:r>
         <w:t xml:space="preserve"> </w:t>
@@ -419,15 +413,7 @@
         <w:t>, caso a assinatura não coincidir no momento de rececão do servidor então o conteúdo do cookie foi alterado. Outra grande proteção contra ataques cross-site scripting</w:t>
       </w:r>
       <w:r>
-        <w:t xml:space="preserve"> é usar cookies com a </w:t>
-      </w:r>
-      <w:proofErr w:type="spellStart"/>
-      <w:r>
-        <w:t>flag</w:t>
-      </w:r>
-      <w:proofErr w:type="spellEnd"/>
-      <w:r>
-        <w:t xml:space="preserve"> </w:t>
+        <w:t xml:space="preserve"> é usar cookies com a flag </w:t>
       </w:r>
       <w:proofErr w:type="spellStart"/>
       <w:r>
@@ -455,6 +441,16 @@
       </w:r>
       <w:r>
         <w:t xml:space="preserve"> por código malicioso JavaScript de outros sites.</w:t>
+      </w:r>
+      <w:r>
+        <w:t xml:space="preserve"> </w:t>
+      </w:r>
+      <w:r>
+        <w:rPr>
+          <w:b/>
+          <w:bCs/>
+        </w:rPr>
+        <w:t>Interpretaste mal a pergunta.</w:t>
       </w:r>
     </w:p>
     <w:p/>

</xml_diff>